<commit_message>
switch regression to be in different table
</commit_message>
<xml_diff>
--- a/output/ecigarette_use_difference_in_means.docx
+++ b/output/ecigarette_use_difference_in_means.docx
@@ -56,7 +56,7 @@
             </w:pPr>
             <w:r xmlns:w="http://schemas.openxmlformats.org/wordprocessingml/2006/main" xmlns:wp="http://schemas.openxmlformats.org/drawingml/2006/wordprocessingDrawing" xmlns:r="http://schemas.openxmlformats.org/officeDocument/2006/relationships" xmlns:w14="http://schemas.microsoft.com/office/word/2010/wordml">
               <w:rPr>
-                <w:rFonts w:ascii="Arial" w:hAnsi="Arial" w:eastAsia="Arial" w:cs="Arial"/>
+                <w:rFonts w:ascii="Roboto" w:hAnsi="Roboto" w:eastAsia="Roboto" w:cs="Roboto"/>
                 <w:sz w:val="24"/>
                 <w:szCs w:val="24"/>
                 <w:color w:val="111111"/>
@@ -94,7 +94,7 @@
             </w:pPr>
             <w:r xmlns:w="http://schemas.openxmlformats.org/wordprocessingml/2006/main" xmlns:wp="http://schemas.openxmlformats.org/drawingml/2006/wordprocessingDrawing" xmlns:r="http://schemas.openxmlformats.org/officeDocument/2006/relationships" xmlns:w14="http://schemas.microsoft.com/office/word/2010/wordml">
               <w:rPr>
-                <w:rFonts w:ascii="Arial" w:hAnsi="Arial" w:eastAsia="Arial" w:cs="Arial"/>
+                <w:rFonts w:ascii="Roboto" w:hAnsi="Roboto" w:eastAsia="Roboto" w:cs="Roboto"/>
                 <w:sz w:val="24"/>
                 <w:szCs w:val="24"/>
                 <w:color w:val="111111"/>
@@ -134,7 +134,7 @@
             </w:pPr>
             <w:r xmlns:w="http://schemas.openxmlformats.org/wordprocessingml/2006/main" xmlns:wp="http://schemas.openxmlformats.org/drawingml/2006/wordprocessingDrawing" xmlns:r="http://schemas.openxmlformats.org/officeDocument/2006/relationships" xmlns:w14="http://schemas.microsoft.com/office/word/2010/wordml">
               <w:rPr>
-                <w:rFonts w:ascii="Arial" w:hAnsi="Arial" w:eastAsia="Arial" w:cs="Arial"/>
+                <w:rFonts w:ascii="Roboto" w:hAnsi="Roboto" w:eastAsia="Roboto" w:cs="Roboto"/>
                 <w:sz w:val="24"/>
                 <w:szCs w:val="24"/>
                 <w:color w:val="111111"/>
@@ -174,7 +174,7 @@
             </w:pPr>
             <w:r xmlns:w="http://schemas.openxmlformats.org/wordprocessingml/2006/main" xmlns:wp="http://schemas.openxmlformats.org/drawingml/2006/wordprocessingDrawing" xmlns:r="http://schemas.openxmlformats.org/officeDocument/2006/relationships" xmlns:w14="http://schemas.microsoft.com/office/word/2010/wordml">
               <w:rPr>
-                <w:rFonts w:ascii="Arial" w:hAnsi="Arial" w:eastAsia="Arial" w:cs="Arial"/>
+                <w:rFonts w:ascii="Roboto" w:hAnsi="Roboto" w:eastAsia="Roboto" w:cs="Roboto"/>
                 <w:sz w:val="24"/>
                 <w:szCs w:val="24"/>
                 <w:color w:val="111111"/>
@@ -220,7 +220,7 @@
             </w:pPr>
             <w:r xmlns:w="http://schemas.openxmlformats.org/wordprocessingml/2006/main" xmlns:wp="http://schemas.openxmlformats.org/drawingml/2006/wordprocessingDrawing" xmlns:r="http://schemas.openxmlformats.org/officeDocument/2006/relationships" xmlns:w14="http://schemas.microsoft.com/office/word/2010/wordml">
               <w:rPr>
-                <w:rFonts w:ascii="Arial" w:hAnsi="Arial" w:eastAsia="Arial" w:cs="Arial"/>
+                <w:rFonts w:ascii="Roboto" w:hAnsi="Roboto" w:eastAsia="Roboto" w:cs="Roboto"/>
                 <w:sz w:val="24"/>
                 <w:szCs w:val="24"/>
                 <w:color w:val="111111"/>
@@ -258,7 +258,7 @@
             </w:pPr>
             <w:r xmlns:w="http://schemas.openxmlformats.org/wordprocessingml/2006/main" xmlns:wp="http://schemas.openxmlformats.org/drawingml/2006/wordprocessingDrawing" xmlns:r="http://schemas.openxmlformats.org/officeDocument/2006/relationships" xmlns:w14="http://schemas.microsoft.com/office/word/2010/wordml">
               <w:rPr>
-                <w:rFonts w:ascii="Arial" w:hAnsi="Arial" w:eastAsia="Arial" w:cs="Arial"/>
+                <w:rFonts w:ascii="Roboto" w:hAnsi="Roboto" w:eastAsia="Roboto" w:cs="Roboto"/>
                 <w:sz w:val="24"/>
                 <w:szCs w:val="24"/>
                 <w:color w:val="111111"/>
@@ -296,7 +296,7 @@
             </w:pPr>
             <w:r xmlns:w="http://schemas.openxmlformats.org/wordprocessingml/2006/main" xmlns:wp="http://schemas.openxmlformats.org/drawingml/2006/wordprocessingDrawing" xmlns:r="http://schemas.openxmlformats.org/officeDocument/2006/relationships" xmlns:w14="http://schemas.microsoft.com/office/word/2010/wordml">
               <w:rPr>
-                <w:rFonts w:ascii="Arial" w:hAnsi="Arial" w:eastAsia="Arial" w:cs="Arial"/>
+                <w:rFonts w:ascii="Roboto" w:hAnsi="Roboto" w:eastAsia="Roboto" w:cs="Roboto"/>
                 <w:sz w:val="24"/>
                 <w:szCs w:val="24"/>
                 <w:color w:val="111111"/>
@@ -334,7 +334,7 @@
             </w:pPr>
             <w:r xmlns:w="http://schemas.openxmlformats.org/wordprocessingml/2006/main" xmlns:wp="http://schemas.openxmlformats.org/drawingml/2006/wordprocessingDrawing" xmlns:r="http://schemas.openxmlformats.org/officeDocument/2006/relationships" xmlns:w14="http://schemas.microsoft.com/office/word/2010/wordml">
               <w:rPr>
-                <w:rFonts w:ascii="Arial" w:hAnsi="Arial" w:eastAsia="Arial" w:cs="Arial"/>
+                <w:rFonts w:ascii="Roboto" w:hAnsi="Roboto" w:eastAsia="Roboto" w:cs="Roboto"/>
                 <w:sz w:val="24"/>
                 <w:szCs w:val="24"/>
                 <w:color w:val="111111"/>
@@ -378,7 +378,7 @@
             </w:pPr>
             <w:r xmlns:w="http://schemas.openxmlformats.org/wordprocessingml/2006/main" xmlns:wp="http://schemas.openxmlformats.org/drawingml/2006/wordprocessingDrawing" xmlns:r="http://schemas.openxmlformats.org/officeDocument/2006/relationships" xmlns:w14="http://schemas.microsoft.com/office/word/2010/wordml">
               <w:rPr>
-                <w:rFonts w:ascii="Arial" w:hAnsi="Arial" w:eastAsia="Arial" w:cs="Arial"/>
+                <w:rFonts w:ascii="Roboto" w:hAnsi="Roboto" w:eastAsia="Roboto" w:cs="Roboto"/>
                 <w:sz w:val="24"/>
                 <w:szCs w:val="24"/>
                 <w:color w:val="111111"/>
@@ -416,7 +416,7 @@
             </w:pPr>
             <w:r xmlns:w="http://schemas.openxmlformats.org/wordprocessingml/2006/main" xmlns:wp="http://schemas.openxmlformats.org/drawingml/2006/wordprocessingDrawing" xmlns:r="http://schemas.openxmlformats.org/officeDocument/2006/relationships" xmlns:w14="http://schemas.microsoft.com/office/word/2010/wordml">
               <w:rPr>
-                <w:rFonts w:ascii="Arial" w:hAnsi="Arial" w:eastAsia="Arial" w:cs="Arial"/>
+                <w:rFonts w:ascii="Roboto" w:hAnsi="Roboto" w:eastAsia="Roboto" w:cs="Roboto"/>
                 <w:sz w:val="24"/>
                 <w:szCs w:val="24"/>
                 <w:color w:val="111111"/>
@@ -458,7 +458,7 @@
             </w:pPr>
             <w:r xmlns:w="http://schemas.openxmlformats.org/wordprocessingml/2006/main" xmlns:wp="http://schemas.openxmlformats.org/drawingml/2006/wordprocessingDrawing" xmlns:r="http://schemas.openxmlformats.org/officeDocument/2006/relationships" xmlns:w14="http://schemas.microsoft.com/office/word/2010/wordml">
               <w:rPr>
-                <w:rFonts w:ascii="Arial" w:hAnsi="Arial" w:eastAsia="Arial" w:cs="Arial"/>
+                <w:rFonts w:ascii="Roboto" w:hAnsi="Roboto" w:eastAsia="Roboto" w:cs="Roboto"/>
                 <w:sz w:val="24"/>
                 <w:szCs w:val="24"/>
                 <w:color w:val="111111"/>
@@ -500,7 +500,7 @@
             </w:pPr>
             <w:r xmlns:w="http://schemas.openxmlformats.org/wordprocessingml/2006/main" xmlns:wp="http://schemas.openxmlformats.org/drawingml/2006/wordprocessingDrawing" xmlns:r="http://schemas.openxmlformats.org/officeDocument/2006/relationships" xmlns:w14="http://schemas.microsoft.com/office/word/2010/wordml">
               <w:rPr>
-                <w:rFonts w:ascii="Arial" w:hAnsi="Arial" w:eastAsia="Arial" w:cs="Arial"/>
+                <w:rFonts w:ascii="Roboto" w:hAnsi="Roboto" w:eastAsia="Roboto" w:cs="Roboto"/>
                 <w:sz w:val="24"/>
                 <w:szCs w:val="24"/>
                 <w:color w:val="111111"/>
@@ -548,7 +548,7 @@
             </w:pPr>
             <w:r xmlns:w="http://schemas.openxmlformats.org/wordprocessingml/2006/main" xmlns:wp="http://schemas.openxmlformats.org/drawingml/2006/wordprocessingDrawing" xmlns:r="http://schemas.openxmlformats.org/officeDocument/2006/relationships" xmlns:w14="http://schemas.microsoft.com/office/word/2010/wordml">
               <w:rPr>
-                <w:rFonts w:ascii="Arial" w:hAnsi="Arial" w:eastAsia="Arial" w:cs="Arial"/>
+                <w:rFonts w:ascii="Roboto" w:hAnsi="Roboto" w:eastAsia="Roboto" w:cs="Roboto"/>
                 <w:sz w:val="24"/>
                 <w:szCs w:val="24"/>
                 <w:color w:val="111111"/>
@@ -586,7 +586,7 @@
             </w:pPr>
             <w:r xmlns:w="http://schemas.openxmlformats.org/wordprocessingml/2006/main" xmlns:wp="http://schemas.openxmlformats.org/drawingml/2006/wordprocessingDrawing" xmlns:r="http://schemas.openxmlformats.org/officeDocument/2006/relationships" xmlns:w14="http://schemas.microsoft.com/office/word/2010/wordml">
               <w:rPr>
-                <w:rFonts w:ascii="Arial" w:hAnsi="Arial" w:eastAsia="Arial" w:cs="Arial"/>
+                <w:rFonts w:ascii="Roboto" w:hAnsi="Roboto" w:eastAsia="Roboto" w:cs="Roboto"/>
                 <w:sz w:val="24"/>
                 <w:szCs w:val="24"/>
                 <w:color w:val="111111"/>
@@ -624,7 +624,7 @@
             </w:pPr>
             <w:r xmlns:w="http://schemas.openxmlformats.org/wordprocessingml/2006/main" xmlns:wp="http://schemas.openxmlformats.org/drawingml/2006/wordprocessingDrawing" xmlns:r="http://schemas.openxmlformats.org/officeDocument/2006/relationships" xmlns:w14="http://schemas.microsoft.com/office/word/2010/wordml">
               <w:rPr>
-                <w:rFonts w:ascii="Arial" w:hAnsi="Arial" w:eastAsia="Arial" w:cs="Arial"/>
+                <w:rFonts w:ascii="Roboto" w:hAnsi="Roboto" w:eastAsia="Roboto" w:cs="Roboto"/>
                 <w:sz w:val="24"/>
                 <w:szCs w:val="24"/>
                 <w:color w:val="111111"/>
@@ -662,7 +662,7 @@
             </w:pPr>
             <w:r xmlns:w="http://schemas.openxmlformats.org/wordprocessingml/2006/main" xmlns:wp="http://schemas.openxmlformats.org/drawingml/2006/wordprocessingDrawing" xmlns:r="http://schemas.openxmlformats.org/officeDocument/2006/relationships" xmlns:w14="http://schemas.microsoft.com/office/word/2010/wordml">
               <w:rPr>
-                <w:rFonts w:ascii="Arial" w:hAnsi="Arial" w:eastAsia="Arial" w:cs="Arial"/>
+                <w:rFonts w:ascii="Roboto" w:hAnsi="Roboto" w:eastAsia="Roboto" w:cs="Roboto"/>
                 <w:sz w:val="24"/>
                 <w:szCs w:val="24"/>
                 <w:color w:val="111111"/>
@@ -707,7 +707,7 @@
             </w:pPr>
             <w:r xmlns:w="http://schemas.openxmlformats.org/wordprocessingml/2006/main" xmlns:wp="http://schemas.openxmlformats.org/drawingml/2006/wordprocessingDrawing" xmlns:r="http://schemas.openxmlformats.org/officeDocument/2006/relationships" xmlns:w14="http://schemas.microsoft.com/office/word/2010/wordml">
               <w:rPr>
-                <w:rFonts w:ascii="Arial" w:hAnsi="Arial" w:eastAsia="Arial" w:cs="Arial"/>
+                <w:rFonts w:ascii="Roboto" w:hAnsi="Roboto" w:eastAsia="Roboto" w:cs="Roboto"/>
                 <w:sz w:val="24"/>
                 <w:szCs w:val="24"/>
                 <w:color w:val="111111"/>

</xml_diff>